<commit_message>
updated with Constants and some assumptions about being full
</commit_message>
<xml_diff>
--- a/ConcurrentRestaurant.docx
+++ b/ConcurrentRestaurant.docx
@@ -82,8 +82,6 @@
       <w:r>
         <w:t xml:space="preserve"> (this would starvation)</w:t>
       </w:r>
-      <w:bookmarkStart w:id="0" w:name="_GoBack"/>
-      <w:bookmarkEnd w:id="0"/>
     </w:p>
     <w:p>
       <w:r>
@@ -161,6 +159,13 @@
       <w:r>
         <w:t xml:space="preserve"> as the values since each fork could assume either left fork or right fork state depending on who picks it up.</w:t>
       </w:r>
+    </w:p>
+    <w:p>
+      <w:r>
+        <w:t>The constants define some constants. The definition for diner being full I have assumed 20 time taking a bite of the food.</w:t>
+      </w:r>
+      <w:bookmarkStart w:id="0" w:name="_GoBack"/>
+      <w:bookmarkEnd w:id="0"/>
     </w:p>
     <w:p>
       <w:r>
@@ -413,7 +418,7 @@
     <w:lsdException w:name="Table Web 2" w:semiHidden="1" w:unhideWhenUsed="1"/>
     <w:lsdException w:name="Table Web 3" w:semiHidden="1" w:unhideWhenUsed="1"/>
     <w:lsdException w:name="Balloon Text" w:semiHidden="1" w:unhideWhenUsed="1"/>
-    <w:lsdException w:name="Table Grid" w:semiHidden="1" w:uiPriority="59" w:unhideWhenUsed="1"/>
+    <w:lsdException w:name="Table Grid" w:uiPriority="59"/>
     <w:lsdException w:name="Table Theme" w:semiHidden="1" w:unhideWhenUsed="1"/>
     <w:lsdException w:name="Placeholder Text" w:semiHidden="1"/>
     <w:lsdException w:name="No Spacing" w:uiPriority="1" w:qFormat="1"/>

</xml_diff>